<commit_message>
Convert Word documents using WordLib.
</commit_message>
<xml_diff>
--- a/tests/docs/Word complex.docx
+++ b/tests/docs/Word complex.docx
@@ -93,14 +93,27 @@
       <w:r>
         <w:t xml:space="preserve">Figure </w:t>
       </w:r>
-      <w:fldSimple w:instr=" SEQ Figure \* ARABIC ">
-        <w:r>
-          <w:rPr>
-            <w:noProof/>
-          </w:rPr>
-          <w:t>1</w:t>
-        </w:r>
-      </w:fldSimple>
+      <w:r>
+        <w:fldChar w:fldCharType="begin"/>
+      </w:r>
+      <w:r>
+        <w:instrText xml:space="preserve"> SEQ Figure \* ARABIC </w:instrText>
+      </w:r>
+      <w:r>
+        <w:fldChar w:fldCharType="separate"/>
+      </w:r>
+      <w:r>
+        <w:rPr>
+          <w:noProof/>
+        </w:rPr>
+        <w:t>1</w:t>
+      </w:r>
+      <w:r>
+        <w:rPr>
+          <w:noProof/>
+        </w:rPr>
+        <w:fldChar w:fldCharType="end"/>
+      </w:r>
       <w:r>
         <w:t>: Image caption</w:t>
       </w:r>
@@ -209,6 +222,89 @@
           </w:p>
         </w:tc>
       </w:tr>
+      <w:tr>
+        <w:tc>
+          <w:tcPr>
+            <w:tcW w:w="3116" w:type="dxa"/>
+          </w:tcPr>
+          <w:p>
+            <w:r>
+              <w:t>Content</w:t>
+            </w:r>
+          </w:p>
+        </w:tc>
+        <w:tc>
+          <w:tcPr>
+            <w:tcW w:w="3117" w:type="dxa"/>
+          </w:tcPr>
+          <w:p>
+            <w:r>
+              <w:rPr>
+                <w:noProof/>
+              </w:rPr>
+              <w:drawing>
+                <wp:inline distT="0" distB="0" distL="0" distR="0" wp14:anchorId="14B77CC1" wp14:editId="648731FD">
+                  <wp:extent cx="652854" cy="533391"/>
+                  <wp:effectExtent l="0" t="0" r="0" b="635"/>
+                  <wp:docPr id="9" name="Picture 9"/>
+                  <wp:cNvGraphicFramePr>
+                    <a:graphicFrameLocks xmlns:a="http://schemas.openxmlformats.org/drawingml/2006/main" noChangeAspect="1"/>
+                  </wp:cNvGraphicFramePr>
+                  <a:graphic xmlns:a="http://schemas.openxmlformats.org/drawingml/2006/main">
+                    <a:graphicData uri="http://schemas.openxmlformats.org/drawingml/2006/picture">
+                      <pic:pic xmlns:pic="http://schemas.openxmlformats.org/drawingml/2006/picture">
+                        <pic:nvPicPr>
+                          <pic:cNvPr id="0" name="Picture 1"/>
+                          <pic:cNvPicPr>
+                            <a:picLocks noChangeAspect="1" noChangeArrowheads="1"/>
+                          </pic:cNvPicPr>
+                        </pic:nvPicPr>
+                        <pic:blipFill>
+                          <a:blip r:embed="rId6" cstate="print">
+                            <a:extLst>
+                              <a:ext uri="{28A0092B-C50C-407E-A947-70E740481C1C}">
+                                <a14:useLocalDpi xmlns:a14="http://schemas.microsoft.com/office/drawing/2010/main" val="0"/>
+                              </a:ext>
+                            </a:extLst>
+                          </a:blip>
+                          <a:srcRect/>
+                          <a:stretch>
+                            <a:fillRect/>
+                          </a:stretch>
+                        </pic:blipFill>
+                        <pic:spPr bwMode="auto">
+                          <a:xfrm flipH="1">
+                            <a:off x="0" y="0"/>
+                            <a:ext cx="713725" cy="583123"/>
+                          </a:xfrm>
+                          <a:prstGeom prst="rect">
+                            <a:avLst/>
+                          </a:prstGeom>
+                          <a:noFill/>
+                          <a:ln>
+                            <a:noFill/>
+                          </a:ln>
+                        </pic:spPr>
+                      </pic:pic>
+                    </a:graphicData>
+                  </a:graphic>
+                </wp:inline>
+              </w:drawing>
+            </w:r>
+          </w:p>
+          <w:p/>
+        </w:tc>
+        <w:tc>
+          <w:tcPr>
+            <w:tcW w:w="3117" w:type="dxa"/>
+          </w:tcPr>
+          <w:p>
+            <w:r>
+              <w:t>content</w:t>
+            </w:r>
+          </w:p>
+        </w:tc>
+      </w:tr>
     </w:tbl>
     <w:p/>
     <w:p>
@@ -216,7 +312,18 @@
         <w:pStyle w:val="Heading2"/>
       </w:pPr>
       <w:r>
-        <w:t>A list</w:t>
+        <w:t>A</w:t>
+      </w:r>
+      <w:r>
+        <w:t>n ordered</w:t>
+      </w:r>
+      <w:r>
+        <w:t xml:space="preserve"> list</w:t>
+      </w:r>
+    </w:p>
+    <w:p>
+      <w:r>
+        <w:t>A list with ordered items.</w:t>
       </w:r>
     </w:p>
     <w:p>
@@ -329,26 +436,474 @@
     </w:p>
     <w:p>
       <w:pPr>
-        <w:ind w:left="360"/>
-      </w:pPr>
-    </w:p>
-    <w:p>
-      <w:pPr>
         <w:pStyle w:val="Heading2"/>
       </w:pPr>
       <w:r>
+        <w:t>An unordered list</w:t>
+      </w:r>
+    </w:p>
+    <w:p>
+      <w:r>
+        <w:t>A list with unordered items.</w:t>
+      </w:r>
+    </w:p>
+    <w:p>
+      <w:pPr>
+        <w:pStyle w:val="ListParagraph"/>
+        <w:numPr>
+          <w:ilvl w:val="0"/>
+          <w:numId w:val="3"/>
+        </w:numPr>
+      </w:pPr>
+      <w:r>
+        <w:t>Item 1</w:t>
+      </w:r>
+    </w:p>
+    <w:p>
+      <w:pPr>
+        <w:pStyle w:val="ListParagraph"/>
+        <w:numPr>
+          <w:ilvl w:val="0"/>
+          <w:numId w:val="3"/>
+        </w:numPr>
+      </w:pPr>
+      <w:r>
+        <w:lastRenderedPageBreak/>
+        <w:t>Item 2</w:t>
+      </w:r>
+    </w:p>
+    <w:p>
+      <w:pPr>
+        <w:pStyle w:val="ListParagraph"/>
+        <w:numPr>
+          <w:ilvl w:val="1"/>
+          <w:numId w:val="3"/>
+        </w:numPr>
+      </w:pPr>
+      <w:r>
+        <w:t>Item 2.1</w:t>
+      </w:r>
+    </w:p>
+    <w:p>
+      <w:pPr>
+        <w:pStyle w:val="ListParagraph"/>
+        <w:numPr>
+          <w:ilvl w:val="1"/>
+          <w:numId w:val="3"/>
+        </w:numPr>
+      </w:pPr>
+      <w:r>
+        <w:t>Item 2.2</w:t>
+      </w:r>
+    </w:p>
+    <w:p>
+      <w:pPr>
+        <w:pStyle w:val="ListParagraph"/>
+        <w:numPr>
+          <w:ilvl w:val="2"/>
+          <w:numId w:val="3"/>
+        </w:numPr>
+      </w:pPr>
+      <w:r>
+        <w:t>Item 2.2.1</w:t>
+      </w:r>
+    </w:p>
+    <w:p>
+      <w:pPr>
+        <w:pStyle w:val="ListParagraph"/>
+        <w:numPr>
+          <w:ilvl w:val="2"/>
+          <w:numId w:val="3"/>
+        </w:numPr>
+      </w:pPr>
+      <w:r>
+        <w:t>Item 2.2.2</w:t>
+      </w:r>
+    </w:p>
+    <w:p>
+      <w:pPr>
+        <w:pStyle w:val="ListParagraph"/>
+        <w:numPr>
+          <w:ilvl w:val="1"/>
+          <w:numId w:val="3"/>
+        </w:numPr>
+      </w:pPr>
+      <w:r>
+        <w:t>Item 2.3</w:t>
+      </w:r>
+    </w:p>
+    <w:p>
+      <w:pPr>
+        <w:pStyle w:val="ListParagraph"/>
+        <w:numPr>
+          <w:ilvl w:val="0"/>
+          <w:numId w:val="3"/>
+        </w:numPr>
+      </w:pPr>
+      <w:r>
+        <w:t>Item 3</w:t>
+      </w:r>
+    </w:p>
+    <w:p>
+      <w:pPr>
+        <w:pStyle w:val="ListParagraph"/>
+        <w:numPr>
+          <w:ilvl w:val="0"/>
+          <w:numId w:val="3"/>
+        </w:numPr>
+      </w:pPr>
+      <w:r>
+        <w:t>Item 4</w:t>
+      </w:r>
+    </w:p>
+    <w:p/>
+    <w:p>
+      <w:pPr>
+        <w:pStyle w:val="Heading2"/>
+      </w:pPr>
+      <w:r>
+        <w:t>Mixed list</w:t>
+      </w:r>
+    </w:p>
+    <w:p>
+      <w:r>
+        <w:t>A list with ordered and unordered items.</w:t>
+      </w:r>
+    </w:p>
+    <w:p>
+      <w:pPr>
+        <w:pStyle w:val="ListParagraph"/>
+        <w:numPr>
+          <w:ilvl w:val="0"/>
+          <w:numId w:val="4"/>
+        </w:numPr>
+      </w:pPr>
+      <w:r>
+        <w:t>Item 1</w:t>
+      </w:r>
+    </w:p>
+    <w:p>
+      <w:pPr>
+        <w:pStyle w:val="ListParagraph"/>
+        <w:numPr>
+          <w:ilvl w:val="0"/>
+          <w:numId w:val="4"/>
+        </w:numPr>
+      </w:pPr>
+      <w:r>
+        <w:t>Item 2</w:t>
+      </w:r>
+    </w:p>
+    <w:p>
+      <w:pPr>
+        <w:pStyle w:val="ListParagraph"/>
+        <w:numPr>
+          <w:ilvl w:val="1"/>
+          <w:numId w:val="4"/>
+        </w:numPr>
+      </w:pPr>
+      <w:r>
+        <w:t>Item 2.1</w:t>
+      </w:r>
+    </w:p>
+    <w:p>
+      <w:pPr>
+        <w:pStyle w:val="ListParagraph"/>
+        <w:numPr>
+          <w:ilvl w:val="1"/>
+          <w:numId w:val="4"/>
+        </w:numPr>
+      </w:pPr>
+      <w:r>
+        <w:t>Item 2.2</w:t>
+      </w:r>
+    </w:p>
+    <w:p>
+      <w:pPr>
+        <w:pStyle w:val="ListParagraph"/>
+        <w:numPr>
+          <w:ilvl w:val="2"/>
+          <w:numId w:val="4"/>
+        </w:numPr>
+      </w:pPr>
+      <w:r>
+        <w:t>Item 2.2.1</w:t>
+      </w:r>
+    </w:p>
+    <w:p>
+      <w:pPr>
+        <w:pStyle w:val="ListParagraph"/>
+        <w:numPr>
+          <w:ilvl w:val="2"/>
+          <w:numId w:val="4"/>
+        </w:numPr>
+      </w:pPr>
+      <w:r>
+        <w:t>Item 2.2.2</w:t>
+      </w:r>
+    </w:p>
+    <w:p>
+      <w:pPr>
+        <w:pStyle w:val="ListParagraph"/>
+        <w:numPr>
+          <w:ilvl w:val="1"/>
+          <w:numId w:val="4"/>
+        </w:numPr>
+      </w:pPr>
+      <w:r>
+        <w:t>Item 2.3</w:t>
+      </w:r>
+    </w:p>
+    <w:p>
+      <w:pPr>
+        <w:pStyle w:val="ListParagraph"/>
+        <w:numPr>
+          <w:ilvl w:val="0"/>
+          <w:numId w:val="4"/>
+        </w:numPr>
+      </w:pPr>
+      <w:r>
+        <w:t>Item 3</w:t>
+      </w:r>
+    </w:p>
+    <w:p>
+      <w:pPr>
+        <w:pStyle w:val="ListParagraph"/>
+        <w:numPr>
+          <w:ilvl w:val="0"/>
+          <w:numId w:val="4"/>
+        </w:numPr>
+      </w:pPr>
+      <w:r>
+        <w:t>Item 4</w:t>
+      </w:r>
+    </w:p>
+    <w:p>
+      <w:pPr>
+        <w:pStyle w:val="ListParagraph"/>
+        <w:numPr>
+          <w:ilvl w:val="0"/>
+          <w:numId w:val="3"/>
+        </w:numPr>
+      </w:pPr>
+      <w:r>
+        <w:t>Item 1</w:t>
+      </w:r>
+    </w:p>
+    <w:p>
+      <w:pPr>
+        <w:pStyle w:val="ListParagraph"/>
+        <w:numPr>
+          <w:ilvl w:val="0"/>
+          <w:numId w:val="3"/>
+        </w:numPr>
+      </w:pPr>
+      <w:hyperlink r:id="rId7" w:history="1">
+        <w:r>
+          <w:rPr>
+            <w:rStyle w:val="Hyperlink"/>
+          </w:rPr>
+          <w:t>Item 2</w:t>
+        </w:r>
+      </w:hyperlink>
+    </w:p>
+    <w:p>
+      <w:pPr>
+        <w:pStyle w:val="ListParagraph"/>
+        <w:numPr>
+          <w:ilvl w:val="1"/>
+          <w:numId w:val="3"/>
+        </w:numPr>
+      </w:pPr>
+      <w:r>
+        <w:t>Item 2.1</w:t>
+      </w:r>
+    </w:p>
+    <w:p>
+      <w:pPr>
+        <w:pStyle w:val="ListParagraph"/>
+        <w:numPr>
+          <w:ilvl w:val="1"/>
+          <w:numId w:val="3"/>
+        </w:numPr>
+      </w:pPr>
+      <w:r>
+        <w:t>Item 2.2</w:t>
+      </w:r>
+    </w:p>
+    <w:p>
+      <w:pPr>
+        <w:pStyle w:val="ListParagraph"/>
+        <w:numPr>
+          <w:ilvl w:val="2"/>
+          <w:numId w:val="3"/>
+        </w:numPr>
+      </w:pPr>
+      <w:r>
+        <w:t>Item 2.2.1</w:t>
+      </w:r>
+    </w:p>
+    <w:p>
+      <w:pPr>
+        <w:pStyle w:val="ListParagraph"/>
+        <w:numPr>
+          <w:ilvl w:val="2"/>
+          <w:numId w:val="3"/>
+        </w:numPr>
+      </w:pPr>
+      <w:r>
+        <w:t>Item 2.2.2</w:t>
+      </w:r>
+      <w:r>
+        <w:br/>
+      </w:r>
+      <w:hyperlink r:id="rId8" w:history="1">
+        <w:r>
+          <w:rPr>
+            <w:rStyle w:val="Hyperlink"/>
+          </w:rPr>
+          <w:t>A link</w:t>
+        </w:r>
+      </w:hyperlink>
+      <w:r>
+        <w:br/>
+      </w:r>
+    </w:p>
+    <w:tbl>
+      <w:tblPr>
+        <w:tblStyle w:val="TableGrid"/>
+        <w:tblW w:w="0" w:type="auto"/>
+        <w:tblInd w:w="2160" w:type="dxa"/>
+        <w:tblLook w:val="04A0" w:firstRow="1" w:lastRow="0" w:firstColumn="1" w:lastColumn="0" w:noHBand="0" w:noVBand="1"/>
+      </w:tblPr>
+      <w:tblGrid>
+        <w:gridCol w:w="2396"/>
+        <w:gridCol w:w="2397"/>
+        <w:gridCol w:w="2397"/>
+      </w:tblGrid>
+      <w:tr>
+        <w:tc>
+          <w:tcPr>
+            <w:tcW w:w="3116" w:type="dxa"/>
+          </w:tcPr>
+          <w:p>
+            <w:r>
+              <w:t>Header</w:t>
+            </w:r>
+          </w:p>
+        </w:tc>
+        <w:tc>
+          <w:tcPr>
+            <w:tcW w:w="3117" w:type="dxa"/>
+          </w:tcPr>
+          <w:p>
+            <w:r>
+              <w:t>Header</w:t>
+            </w:r>
+          </w:p>
+        </w:tc>
+        <w:tc>
+          <w:tcPr>
+            <w:tcW w:w="3117" w:type="dxa"/>
+          </w:tcPr>
+          <w:p>
+            <w:r>
+              <w:t>Header</w:t>
+            </w:r>
+          </w:p>
+        </w:tc>
+      </w:tr>
+      <w:tr>
+        <w:tc>
+          <w:tcPr>
+            <w:tcW w:w="3116" w:type="dxa"/>
+          </w:tcPr>
+          <w:p>
+            <w:r>
+              <w:t>Content</w:t>
+            </w:r>
+          </w:p>
+        </w:tc>
+        <w:tc>
+          <w:tcPr>
+            <w:tcW w:w="3117" w:type="dxa"/>
+          </w:tcPr>
+          <w:p>
+            <w:r>
+              <w:t>Content</w:t>
+            </w:r>
+          </w:p>
+        </w:tc>
+        <w:tc>
+          <w:tcPr>
+            <w:tcW w:w="3117" w:type="dxa"/>
+          </w:tcPr>
+          <w:p>
+            <w:r>
+              <w:t>Content</w:t>
+            </w:r>
+          </w:p>
+        </w:tc>
+      </w:tr>
+    </w:tbl>
+    <w:p>
+      <w:pPr>
+        <w:pStyle w:val="ListParagraph"/>
+        <w:numPr>
+          <w:ilvl w:val="2"/>
+          <w:numId w:val="3"/>
+        </w:numPr>
+      </w:pPr>
+    </w:p>
+    <w:p>
+      <w:pPr>
+        <w:pStyle w:val="ListParagraph"/>
+        <w:numPr>
+          <w:ilvl w:val="1"/>
+          <w:numId w:val="3"/>
+        </w:numPr>
+      </w:pPr>
+      <w:r>
+        <w:t>Item 2.3</w:t>
+      </w:r>
+    </w:p>
+    <w:p>
+      <w:pPr>
+        <w:pStyle w:val="ListParagraph"/>
+        <w:numPr>
+          <w:ilvl w:val="0"/>
+          <w:numId w:val="3"/>
+        </w:numPr>
+      </w:pPr>
+      <w:r>
+        <w:t>Item 3</w:t>
+      </w:r>
+    </w:p>
+    <w:p>
+      <w:pPr>
+        <w:pStyle w:val="ListParagraph"/>
+        <w:numPr>
+          <w:ilvl w:val="0"/>
+          <w:numId w:val="3"/>
+        </w:numPr>
+      </w:pPr>
+      <w:r>
+        <w:t>Item 4</w:t>
+      </w:r>
+    </w:p>
+    <w:p/>
+    <w:p>
+      <w:pPr>
+        <w:pStyle w:val="Heading2"/>
+      </w:pPr>
+      <w:r>
         <w:t>Headers</w:t>
       </w:r>
     </w:p>
     <w:p>
       <w:r>
-        <w:t xml:space="preserve">Here </w:t>
-      </w:r>
-      <w:proofErr w:type="gramStart"/>
-      <w:r>
-        <w:t>is</w:t>
-      </w:r>
-      <w:proofErr w:type="gramEnd"/>
+        <w:t>Here is</w:t>
+      </w:r>
       <w:r>
         <w:t xml:space="preserve"> a few headers.</w:t>
       </w:r>
@@ -617,13 +1172,13 @@
                     <pic:cNvPicPr/>
                   </pic:nvPicPr>
                   <pic:blipFill>
-                    <a:blip r:embed="rId6">
+                    <a:blip r:embed="rId9">
                       <a:extLst>
                         <a:ext uri="{28A0092B-C50C-407E-A947-70E740481C1C}">
                           <a14:useLocalDpi xmlns:a14="http://schemas.microsoft.com/office/drawing/2010/main" val="0"/>
                         </a:ext>
                         <a:ext uri="{96DAC541-7B7A-43D3-8B79-37D633B846F1}">
-                          <asvg:svgBlip xmlns:asvg="http://schemas.microsoft.com/office/drawing/2016/SVG/main" r:embed="rId7"/>
+                          <asvg:svgBlip xmlns:asvg="http://schemas.microsoft.com/office/drawing/2016/SVG/main" r:embed="rId10"/>
                         </a:ext>
                       </a:extLst>
                     </a:blip>
@@ -666,13 +1221,13 @@
                     <pic:cNvPicPr/>
                   </pic:nvPicPr>
                   <pic:blipFill>
-                    <a:blip r:embed="rId8">
+                    <a:blip r:embed="rId11">
                       <a:extLst>
                         <a:ext uri="{28A0092B-C50C-407E-A947-70E740481C1C}">
                           <a14:useLocalDpi xmlns:a14="http://schemas.microsoft.com/office/drawing/2010/main" val="0"/>
                         </a:ext>
                         <a:ext uri="{96DAC541-7B7A-43D3-8B79-37D633B846F1}">
-                          <asvg:svgBlip xmlns:asvg="http://schemas.microsoft.com/office/drawing/2016/SVG/main" r:embed="rId9"/>
+                          <asvg:svgBlip xmlns:asvg="http://schemas.microsoft.com/office/drawing/2016/SVG/main" r:embed="rId12"/>
                         </a:ext>
                       </a:extLst>
                     </a:blip>
@@ -715,13 +1270,13 @@
                     <pic:cNvPicPr/>
                   </pic:nvPicPr>
                   <pic:blipFill>
-                    <a:blip r:embed="rId10">
+                    <a:blip r:embed="rId13">
                       <a:extLst>
                         <a:ext uri="{28A0092B-C50C-407E-A947-70E740481C1C}">
                           <a14:useLocalDpi xmlns:a14="http://schemas.microsoft.com/office/drawing/2010/main" val="0"/>
                         </a:ext>
                         <a:ext uri="{96DAC541-7B7A-43D3-8B79-37D633B846F1}">
-                          <asvg:svgBlip xmlns:asvg="http://schemas.microsoft.com/office/drawing/2016/SVG/main" r:embed="rId11"/>
+                          <asvg:svgBlip xmlns:asvg="http://schemas.microsoft.com/office/drawing/2016/SVG/main" r:embed="rId14"/>
                         </a:ext>
                       </a:extLst>
                     </a:blip>
@@ -749,11 +1304,9 @@
       <w:pPr>
         <w:pStyle w:val="Heading2"/>
       </w:pPr>
-      <w:proofErr w:type="spellStart"/>
       <w:r>
         <w:t>Wordart</w:t>
       </w:r>
-      <w:proofErr w:type="spellEnd"/>
     </w:p>
     <w:p>
       <w:r>
@@ -763,16 +1316,16 @@
         <mc:AlternateContent>
           <mc:Choice Requires="wps">
             <w:drawing>
-              <wp:anchor distT="0" distB="0" distL="114300" distR="114300" simplePos="0" relativeHeight="251663360" behindDoc="0" locked="0" layoutInCell="1" allowOverlap="1" wp14:anchorId="7016B652" wp14:editId="325D6778">
+              <wp:anchor distT="0" distB="0" distL="114300" distR="114300" simplePos="0" relativeHeight="251663360" behindDoc="0" locked="0" layoutInCell="1" allowOverlap="1" wp14:anchorId="7016B652" wp14:editId="0C3CD2A2">
                 <wp:simplePos x="0" y="0"/>
-                <wp:positionH relativeFrom="column">
-                  <wp:posOffset>0</wp:posOffset>
+                <wp:positionH relativeFrom="margin">
+                  <wp:align>left</wp:align>
                 </wp:positionH>
                 <wp:positionV relativeFrom="paragraph">
-                  <wp:posOffset>0</wp:posOffset>
+                  <wp:posOffset>37465</wp:posOffset>
                 </wp:positionV>
                 <wp:extent cx="1828800" cy="1828800"/>
-                <wp:effectExtent l="0" t="0" r="0" b="0"/>
+                <wp:effectExtent l="0" t="0" r="0" b="5080"/>
                 <wp:wrapNone/>
                 <wp:docPr id="8" name="Text Box 8"/>
                 <wp:cNvGraphicFramePr/>
@@ -873,8 +1426,7 @@
                 <v:stroke joinstyle="miter"/>
                 <v:path gradientshapeok="t" o:connecttype="rect"/>
               </v:shapetype>
-              <v:shape id="Text Box 8" o:spid="_x0000_s1026" type="#_x0000_t202" style="position:absolute;margin-left:0;margin-top:0;width:2in;height:2in;z-index:251663360;visibility:visible;mso-wrap-style:none;mso-wrap-distance-left:9pt;mso-wrap-distance-top:0;mso-wrap-distance-right:9pt;mso-wrap-distance-bottom:0;mso-position-horizontal:absolute;mso-position-horizontal-relative:text;mso-position-vertical:absolute;mso-position-vertical-relative:text;v-text-anchor:top" o:gfxdata="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" filled="f" stroked="f">
-                <v:fill o:detectmouseclick="t"/>
+              <v:shape id="Text Box 8" o:spid="_x0000_s1026" type="#_x0000_t202" style="position:absolute;margin-left:0;margin-top:2.95pt;width:2in;height:2in;z-index:251663360;visibility:visible;mso-wrap-style:none;mso-wrap-distance-left:9pt;mso-wrap-distance-top:0;mso-wrap-distance-right:9pt;mso-wrap-distance-bottom:0;mso-position-horizontal:left;mso-position-horizontal-relative:margin;mso-position-vertical:absolute;mso-position-vertical-relative:text;v-text-anchor:top" o:gfxdata="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" filled="f" stroked="f">
                 <v:textbox style="mso-fit-shape-to-text:t">
                   <w:txbxContent>
                     <w:p>
@@ -925,10 +1477,57 @@
                     </w:p>
                   </w:txbxContent>
                 </v:textbox>
+                <w10:wrap anchorx="margin"/>
               </v:shape>
             </w:pict>
           </mc:Fallback>
         </mc:AlternateContent>
+      </w:r>
+    </w:p>
+    <w:p/>
+    <w:p/>
+    <w:p>
+      <w:pPr>
+        <w:pStyle w:val="Heading2"/>
+      </w:pPr>
+      <w:r>
+        <w:t>Lots of text</w:t>
+      </w:r>
+    </w:p>
+    <w:p>
+      <w:pPr>
+        <w:rPr>
+          <w:lang w:val="fr-CA"/>
+        </w:rPr>
+      </w:pPr>
+      <w:r>
+        <w:t xml:space="preserve">Lorem ipsum dolor sit amet, consectetur adipiscing elit, sed do eiusmod tempor incididunt ut labore et dolore magna aliqua. </w:t>
+      </w:r>
+      <w:r>
+        <w:rPr>
+          <w:lang w:val="fr-CA"/>
+        </w:rPr>
+        <w:t>Ut enim ad minim veniam, quis nostrud exercitation ullamco laboris nisi ut aliquip ex ea commodo consequat. Duis aute irure dolor in reprehenderit in voluptate velit esse cillum dolore eu fugiat nulla pariatur. Excepteur sint occaecat cupidatat non proident, sunt in culpa qui officia deserunt mollit anim id est laborum.</w:t>
+      </w:r>
+    </w:p>
+    <w:p>
+      <w:pPr>
+        <w:rPr>
+          <w:lang w:val="fr-CA"/>
+        </w:rPr>
+      </w:pPr>
+    </w:p>
+    <w:p>
+      <w:pPr>
+        <w:rPr>
+          <w:lang w:val="fr-CA"/>
+        </w:rPr>
+      </w:pPr>
+      <w:r>
+        <w:rPr>
+          <w:lang w:val="fr-CA"/>
+        </w:rPr>
+        <w:t>Lorem ipsum dolor sit amet, consectetur adipiscing elit, sed do eiusmod tempor incididunt ut labore et dolore magna aliqua. Ut enim ad minim veniam, quis nostrud exercitation ullamco laboris nisi ut aliquip ex ea commodo consequat. Duis aute irure dolor in reprehenderit in voluptate velit esse cillum dolore eu fugiat nulla pariatur. Excepteur sint occaecat cupidatat non proident, sunt in culpa qui officia deserunt mollit anim id est laborum.</w:t>
       </w:r>
     </w:p>
     <w:sectPr>
@@ -944,6 +1543,92 @@
 <file path=word/numbering.xml><?xml version="1.0" encoding="utf-8"?>
 <w:numbering xmlns:wpc="http://schemas.microsoft.com/office/word/2010/wordprocessingCanvas" xmlns:cx="http://schemas.microsoft.com/office/drawing/2014/chartex" xmlns:cx1="http://schemas.microsoft.com/office/drawing/2015/9/8/chartex" xmlns:cx2="http://schemas.microsoft.com/office/drawing/2015/10/21/chartex" xmlns:cx3="http://schemas.microsoft.com/office/drawing/2016/5/9/chartex" xmlns:cx4="http://schemas.microsoft.com/office/drawing/2016/5/10/chartex" xmlns:cx5="http://schemas.microsoft.com/office/drawing/2016/5/11/chartex" xmlns:cx6="http://schemas.microsoft.com/office/drawing/2016/5/12/chartex" xmlns:cx7="http://schemas.microsoft.com/office/drawing/2016/5/13/chartex" xmlns:cx8="http://schemas.microsoft.com/office/drawing/2016/5/14/chartex" xmlns:mc="http://schemas.openxmlformats.org/markup-compatibility/2006" xmlns:aink="http://schemas.microsoft.com/office/drawing/2016/ink" xmlns:am3d="http://schemas.microsoft.com/office/drawing/2017/model3d" xmlns:o="urn:schemas-microsoft-com:office:office" xmlns:r="http://schemas.openxmlformats.org/officeDocument/2006/relationships" xmlns:m="http://schemas.openxmlformats.org/officeDocument/2006/math" xmlns:v="urn:schemas-microsoft-com:vml" xmlns:wp14="http://schemas.microsoft.com/office/word/2010/wordprocessingDrawing" xmlns:wp="http://schemas.openxmlformats.org/drawingml/2006/wordprocessingDrawing" xmlns:w10="urn:schemas-microsoft-com:office:word" xmlns:w="http://schemas.openxmlformats.org/wordprocessingml/2006/main" xmlns:w14="http://schemas.microsoft.com/office/word/2010/wordml" xmlns:w15="http://schemas.microsoft.com/office/word/2012/wordml" xmlns:w16cex="http://schemas.microsoft.com/office/word/2018/wordml/cex" xmlns:w16cid="http://schemas.microsoft.com/office/word/2016/wordml/cid" xmlns:w16="http://schemas.microsoft.com/office/word/2018/wordml" xmlns:w16se="http://schemas.microsoft.com/office/word/2015/wordml/symex" xmlns:wpg="http://schemas.microsoft.com/office/word/2010/wordprocessingGroup" xmlns:wpi="http://schemas.microsoft.com/office/word/2010/wordprocessingInk" xmlns:wne="http://schemas.microsoft.com/office/word/2006/wordml" xmlns:wps="http://schemas.microsoft.com/office/word/2010/wordprocessingShape" mc:Ignorable="w14 w15 w16se w16cid w16 w16cex wp14">
   <w:abstractNum w:abstractNumId="0" w15:restartNumberingAfterBreak="0">
+    <w:nsid w:val="2AD20775"/>
+    <w:multiLevelType w:val="hybridMultilevel"/>
+    <w:tmpl w:val="22D4931C"/>
+    <w:lvl w:ilvl="0" w:tplc="1009000F">
+      <w:start w:val="1"/>
+      <w:numFmt w:val="decimal"/>
+      <w:lvlText w:val="%1."/>
+      <w:lvlJc w:val="left"/>
+      <w:pPr>
+        <w:ind w:left="720" w:hanging="360"/>
+      </w:pPr>
+    </w:lvl>
+    <w:lvl w:ilvl="1" w:tplc="10090019">
+      <w:start w:val="1"/>
+      <w:numFmt w:val="lowerLetter"/>
+      <w:lvlText w:val="%2."/>
+      <w:lvlJc w:val="left"/>
+      <w:pPr>
+        <w:ind w:left="1440" w:hanging="360"/>
+      </w:pPr>
+    </w:lvl>
+    <w:lvl w:ilvl="2" w:tplc="1009001B">
+      <w:start w:val="1"/>
+      <w:numFmt w:val="lowerRoman"/>
+      <w:lvlText w:val="%3."/>
+      <w:lvlJc w:val="right"/>
+      <w:pPr>
+        <w:ind w:left="2160" w:hanging="180"/>
+      </w:pPr>
+    </w:lvl>
+    <w:lvl w:ilvl="3" w:tplc="1009000F" w:tentative="1">
+      <w:start w:val="1"/>
+      <w:numFmt w:val="decimal"/>
+      <w:lvlText w:val="%4."/>
+      <w:lvlJc w:val="left"/>
+      <w:pPr>
+        <w:ind w:left="2880" w:hanging="360"/>
+      </w:pPr>
+    </w:lvl>
+    <w:lvl w:ilvl="4" w:tplc="10090019" w:tentative="1">
+      <w:start w:val="1"/>
+      <w:numFmt w:val="lowerLetter"/>
+      <w:lvlText w:val="%5."/>
+      <w:lvlJc w:val="left"/>
+      <w:pPr>
+        <w:ind w:left="3600" w:hanging="360"/>
+      </w:pPr>
+    </w:lvl>
+    <w:lvl w:ilvl="5" w:tplc="1009001B" w:tentative="1">
+      <w:start w:val="1"/>
+      <w:numFmt w:val="lowerRoman"/>
+      <w:lvlText w:val="%6."/>
+      <w:lvlJc w:val="right"/>
+      <w:pPr>
+        <w:ind w:left="4320" w:hanging="180"/>
+      </w:pPr>
+    </w:lvl>
+    <w:lvl w:ilvl="6" w:tplc="1009000F" w:tentative="1">
+      <w:start w:val="1"/>
+      <w:numFmt w:val="decimal"/>
+      <w:lvlText w:val="%7."/>
+      <w:lvlJc w:val="left"/>
+      <w:pPr>
+        <w:ind w:left="5040" w:hanging="360"/>
+      </w:pPr>
+    </w:lvl>
+    <w:lvl w:ilvl="7" w:tplc="10090019" w:tentative="1">
+      <w:start w:val="1"/>
+      <w:numFmt w:val="lowerLetter"/>
+      <w:lvlText w:val="%8."/>
+      <w:lvlJc w:val="left"/>
+      <w:pPr>
+        <w:ind w:left="5760" w:hanging="360"/>
+      </w:pPr>
+    </w:lvl>
+    <w:lvl w:ilvl="8" w:tplc="1009001B" w:tentative="1">
+      <w:start w:val="1"/>
+      <w:numFmt w:val="lowerRoman"/>
+      <w:lvlText w:val="%9."/>
+      <w:lvlJc w:val="right"/>
+      <w:pPr>
+        <w:ind w:left="6480" w:hanging="180"/>
+      </w:pPr>
+    </w:lvl>
+  </w:abstractNum>
+  <w:abstractNum w:abstractNumId="1" w15:restartNumberingAfterBreak="0">
     <w:nsid w:val="39133AFF"/>
     <w:multiLevelType w:val="hybridMultilevel"/>
     <w:tmpl w:val="22D4931C"/>
@@ -1029,8 +1714,216 @@
       </w:pPr>
     </w:lvl>
   </w:abstractNum>
+  <w:abstractNum w:abstractNumId="2" w15:restartNumberingAfterBreak="0">
+    <w:nsid w:val="5E220131"/>
+    <w:multiLevelType w:val="hybridMultilevel"/>
+    <w:tmpl w:val="A192EE12"/>
+    <w:lvl w:ilvl="0" w:tplc="10090001">
+      <w:start w:val="1"/>
+      <w:numFmt w:val="bullet"/>
+      <w:lvlText w:val=""/>
+      <w:lvlJc w:val="left"/>
+      <w:pPr>
+        <w:ind w:left="720" w:hanging="360"/>
+      </w:pPr>
+      <w:rPr>
+        <w:rFonts w:ascii="Symbol" w:hAnsi="Symbol" w:hint="default"/>
+      </w:rPr>
+    </w:lvl>
+    <w:lvl w:ilvl="1" w:tplc="10090003">
+      <w:start w:val="1"/>
+      <w:numFmt w:val="bullet"/>
+      <w:lvlText w:val="o"/>
+      <w:lvlJc w:val="left"/>
+      <w:pPr>
+        <w:ind w:left="1440" w:hanging="360"/>
+      </w:pPr>
+      <w:rPr>
+        <w:rFonts w:ascii="Courier New" w:hAnsi="Courier New" w:cs="Courier New" w:hint="default"/>
+      </w:rPr>
+    </w:lvl>
+    <w:lvl w:ilvl="2" w:tplc="10090005">
+      <w:start w:val="1"/>
+      <w:numFmt w:val="bullet"/>
+      <w:lvlText w:val=""/>
+      <w:lvlJc w:val="left"/>
+      <w:pPr>
+        <w:ind w:left="2160" w:hanging="360"/>
+      </w:pPr>
+      <w:rPr>
+        <w:rFonts w:ascii="Wingdings" w:hAnsi="Wingdings" w:hint="default"/>
+      </w:rPr>
+    </w:lvl>
+    <w:lvl w:ilvl="3" w:tplc="10090001" w:tentative="1">
+      <w:start w:val="1"/>
+      <w:numFmt w:val="bullet"/>
+      <w:lvlText w:val=""/>
+      <w:lvlJc w:val="left"/>
+      <w:pPr>
+        <w:ind w:left="2880" w:hanging="360"/>
+      </w:pPr>
+      <w:rPr>
+        <w:rFonts w:ascii="Symbol" w:hAnsi="Symbol" w:hint="default"/>
+      </w:rPr>
+    </w:lvl>
+    <w:lvl w:ilvl="4" w:tplc="10090003" w:tentative="1">
+      <w:start w:val="1"/>
+      <w:numFmt w:val="bullet"/>
+      <w:lvlText w:val="o"/>
+      <w:lvlJc w:val="left"/>
+      <w:pPr>
+        <w:ind w:left="3600" w:hanging="360"/>
+      </w:pPr>
+      <w:rPr>
+        <w:rFonts w:ascii="Courier New" w:hAnsi="Courier New" w:cs="Courier New" w:hint="default"/>
+      </w:rPr>
+    </w:lvl>
+    <w:lvl w:ilvl="5" w:tplc="10090005" w:tentative="1">
+      <w:start w:val="1"/>
+      <w:numFmt w:val="bullet"/>
+      <w:lvlText w:val=""/>
+      <w:lvlJc w:val="left"/>
+      <w:pPr>
+        <w:ind w:left="4320" w:hanging="360"/>
+      </w:pPr>
+      <w:rPr>
+        <w:rFonts w:ascii="Wingdings" w:hAnsi="Wingdings" w:hint="default"/>
+      </w:rPr>
+    </w:lvl>
+    <w:lvl w:ilvl="6" w:tplc="10090001" w:tentative="1">
+      <w:start w:val="1"/>
+      <w:numFmt w:val="bullet"/>
+      <w:lvlText w:val=""/>
+      <w:lvlJc w:val="left"/>
+      <w:pPr>
+        <w:ind w:left="5040" w:hanging="360"/>
+      </w:pPr>
+      <w:rPr>
+        <w:rFonts w:ascii="Symbol" w:hAnsi="Symbol" w:hint="default"/>
+      </w:rPr>
+    </w:lvl>
+    <w:lvl w:ilvl="7" w:tplc="10090003" w:tentative="1">
+      <w:start w:val="1"/>
+      <w:numFmt w:val="bullet"/>
+      <w:lvlText w:val="o"/>
+      <w:lvlJc w:val="left"/>
+      <w:pPr>
+        <w:ind w:left="5760" w:hanging="360"/>
+      </w:pPr>
+      <w:rPr>
+        <w:rFonts w:ascii="Courier New" w:hAnsi="Courier New" w:cs="Courier New" w:hint="default"/>
+      </w:rPr>
+    </w:lvl>
+    <w:lvl w:ilvl="8" w:tplc="10090005" w:tentative="1">
+      <w:start w:val="1"/>
+      <w:numFmt w:val="bullet"/>
+      <w:lvlText w:val=""/>
+      <w:lvlJc w:val="left"/>
+      <w:pPr>
+        <w:ind w:left="6480" w:hanging="360"/>
+      </w:pPr>
+      <w:rPr>
+        <w:rFonts w:ascii="Wingdings" w:hAnsi="Wingdings" w:hint="default"/>
+      </w:rPr>
+    </w:lvl>
+  </w:abstractNum>
+  <w:abstractNum w:abstractNumId="3" w15:restartNumberingAfterBreak="0">
+    <w:nsid w:val="6EB30B21"/>
+    <w:multiLevelType w:val="hybridMultilevel"/>
+    <w:tmpl w:val="22D4931C"/>
+    <w:lvl w:ilvl="0" w:tplc="1009000F">
+      <w:start w:val="1"/>
+      <w:numFmt w:val="decimal"/>
+      <w:lvlText w:val="%1."/>
+      <w:lvlJc w:val="left"/>
+      <w:pPr>
+        <w:ind w:left="720" w:hanging="360"/>
+      </w:pPr>
+    </w:lvl>
+    <w:lvl w:ilvl="1" w:tplc="10090019">
+      <w:start w:val="1"/>
+      <w:numFmt w:val="lowerLetter"/>
+      <w:lvlText w:val="%2."/>
+      <w:lvlJc w:val="left"/>
+      <w:pPr>
+        <w:ind w:left="1440" w:hanging="360"/>
+      </w:pPr>
+    </w:lvl>
+    <w:lvl w:ilvl="2" w:tplc="1009001B">
+      <w:start w:val="1"/>
+      <w:numFmt w:val="lowerRoman"/>
+      <w:lvlText w:val="%3."/>
+      <w:lvlJc w:val="right"/>
+      <w:pPr>
+        <w:ind w:left="2160" w:hanging="180"/>
+      </w:pPr>
+    </w:lvl>
+    <w:lvl w:ilvl="3" w:tplc="1009000F" w:tentative="1">
+      <w:start w:val="1"/>
+      <w:numFmt w:val="decimal"/>
+      <w:lvlText w:val="%4."/>
+      <w:lvlJc w:val="left"/>
+      <w:pPr>
+        <w:ind w:left="2880" w:hanging="360"/>
+      </w:pPr>
+    </w:lvl>
+    <w:lvl w:ilvl="4" w:tplc="10090019" w:tentative="1">
+      <w:start w:val="1"/>
+      <w:numFmt w:val="lowerLetter"/>
+      <w:lvlText w:val="%5."/>
+      <w:lvlJc w:val="left"/>
+      <w:pPr>
+        <w:ind w:left="3600" w:hanging="360"/>
+      </w:pPr>
+    </w:lvl>
+    <w:lvl w:ilvl="5" w:tplc="1009001B" w:tentative="1">
+      <w:start w:val="1"/>
+      <w:numFmt w:val="lowerRoman"/>
+      <w:lvlText w:val="%6."/>
+      <w:lvlJc w:val="right"/>
+      <w:pPr>
+        <w:ind w:left="4320" w:hanging="180"/>
+      </w:pPr>
+    </w:lvl>
+    <w:lvl w:ilvl="6" w:tplc="1009000F" w:tentative="1">
+      <w:start w:val="1"/>
+      <w:numFmt w:val="decimal"/>
+      <w:lvlText w:val="%7."/>
+      <w:lvlJc w:val="left"/>
+      <w:pPr>
+        <w:ind w:left="5040" w:hanging="360"/>
+      </w:pPr>
+    </w:lvl>
+    <w:lvl w:ilvl="7" w:tplc="10090019" w:tentative="1">
+      <w:start w:val="1"/>
+      <w:numFmt w:val="lowerLetter"/>
+      <w:lvlText w:val="%8."/>
+      <w:lvlJc w:val="left"/>
+      <w:pPr>
+        <w:ind w:left="5760" w:hanging="360"/>
+      </w:pPr>
+    </w:lvl>
+    <w:lvl w:ilvl="8" w:tplc="1009001B" w:tentative="1">
+      <w:start w:val="1"/>
+      <w:numFmt w:val="lowerRoman"/>
+      <w:lvlText w:val="%9."/>
+      <w:lvlJc w:val="right"/>
+      <w:pPr>
+        <w:ind w:left="6480" w:hanging="180"/>
+      </w:pPr>
+    </w:lvl>
+  </w:abstractNum>
   <w:num w:numId="1">
+    <w:abstractNumId w:val="1"/>
+  </w:num>
+  <w:num w:numId="2">
     <w:abstractNumId w:val="0"/>
+  </w:num>
+  <w:num w:numId="3">
+    <w:abstractNumId w:val="2"/>
+  </w:num>
+  <w:num w:numId="4">
+    <w:abstractNumId w:val="3"/>
   </w:num>
 </w:numbering>
 </file>
@@ -1714,6 +2607,29 @@
       <w:color w:val="2F5496" w:themeColor="accent1" w:themeShade="BF"/>
     </w:rPr>
   </w:style>
+  <w:style w:type="character" w:styleId="Hyperlink">
+    <w:name w:val="Hyperlink"/>
+    <w:basedOn w:val="DefaultParagraphFont"/>
+    <w:uiPriority w:val="99"/>
+    <w:unhideWhenUsed/>
+    <w:rsid w:val="00206008"/>
+    <w:rPr>
+      <w:color w:val="0563C1" w:themeColor="hyperlink"/>
+      <w:u w:val="single"/>
+    </w:rPr>
+  </w:style>
+  <w:style w:type="character" w:styleId="UnresolvedMention">
+    <w:name w:val="Unresolved Mention"/>
+    <w:basedOn w:val="DefaultParagraphFont"/>
+    <w:uiPriority w:val="99"/>
+    <w:semiHidden/>
+    <w:unhideWhenUsed/>
+    <w:rsid w:val="00206008"/>
+    <w:rPr>
+      <w:color w:val="605E5C"/>
+      <w:shd w:val="clear" w:color="auto" w:fill="E1DFDD"/>
+    </w:rPr>
+  </w:style>
 </w:styles>
 </file>
 

</xml_diff>

<commit_message>
Rewrite Word document URLs
</commit_message>
<xml_diff>
--- a/tests/docs/Word complex.docx
+++ b/tests/docs/Word complex.docx
@@ -93,27 +93,14 @@
       <w:r>
         <w:t xml:space="preserve">Figure </w:t>
       </w:r>
-      <w:r>
-        <w:fldChar w:fldCharType="begin"/>
-      </w:r>
-      <w:r>
-        <w:instrText xml:space="preserve"> SEQ Figure \* ARABIC </w:instrText>
-      </w:r>
-      <w:r>
-        <w:fldChar w:fldCharType="separate"/>
-      </w:r>
-      <w:r>
-        <w:rPr>
-          <w:noProof/>
-        </w:rPr>
-        <w:t>1</w:t>
-      </w:r>
-      <w:r>
-        <w:rPr>
-          <w:noProof/>
-        </w:rPr>
-        <w:fldChar w:fldCharType="end"/>
-      </w:r>
+      <w:fldSimple w:instr=" SEQ Figure \* ARABIC ">
+        <w:r>
+          <w:rPr>
+            <w:noProof/>
+          </w:rPr>
+          <w:t>1</w:t>
+        </w:r>
+      </w:fldSimple>
       <w:r>
         <w:t>: Image caption</w:t>
       </w:r>
@@ -238,15 +225,18 @@
             <w:tcW w:w="3117" w:type="dxa"/>
           </w:tcPr>
           <w:p>
+            <w:pPr>
+              <w:keepNext/>
+            </w:pPr>
             <w:r>
               <w:rPr>
                 <w:noProof/>
               </w:rPr>
               <w:drawing>
-                <wp:inline distT="0" distB="0" distL="0" distR="0" wp14:anchorId="14B77CC1" wp14:editId="648731FD">
+                <wp:inline distT="0" distB="0" distL="0" distR="0" wp14:anchorId="14B77CC1" wp14:editId="26F8D454">
                   <wp:extent cx="652854" cy="533391"/>
                   <wp:effectExtent l="0" t="0" r="0" b="635"/>
-                  <wp:docPr id="9" name="Picture 9"/>
+                  <wp:docPr id="9" name="Picture 9" descr="Chart&#10;&#10;Description automatically generated with medium confidence"/>
                   <wp:cNvGraphicFramePr>
                     <a:graphicFrameLocks xmlns:a="http://schemas.openxmlformats.org/drawingml/2006/main" noChangeAspect="1"/>
                   </wp:cNvGraphicFramePr>
@@ -254,7 +244,7 @@
                     <a:graphicData uri="http://schemas.openxmlformats.org/drawingml/2006/picture">
                       <pic:pic xmlns:pic="http://schemas.openxmlformats.org/drawingml/2006/picture">
                         <pic:nvPicPr>
-                          <pic:cNvPr id="0" name="Picture 1"/>
+                          <pic:cNvPr id="9" name="Picture 9" descr="Chart&#10;&#10;Description automatically generated with medium confidence"/>
                           <pic:cNvPicPr>
                             <a:picLocks noChangeAspect="1" noChangeArrowheads="1"/>
                           </pic:cNvPicPr>
@@ -292,6 +282,25 @@
               </w:drawing>
             </w:r>
           </w:p>
+          <w:p>
+            <w:pPr>
+              <w:pStyle w:val="Caption"/>
+            </w:pPr>
+            <w:r>
+              <w:t xml:space="preserve">Figure </w:t>
+            </w:r>
+            <w:fldSimple w:instr=" SEQ Figure \* ARABIC ">
+              <w:r>
+                <w:rPr>
+                  <w:noProof/>
+                </w:rPr>
+                <w:t>2</w:t>
+              </w:r>
+            </w:fldSimple>
+            <w:r>
+              <w:t>: Some image</w:t>
+            </w:r>
+          </w:p>
           <w:p/>
         </w:tc>
         <w:tc>
@@ -456,6 +465,7 @@
         </w:numPr>
       </w:pPr>
       <w:r>
+        <w:lastRenderedPageBreak/>
         <w:t>Item 1</w:t>
       </w:r>
     </w:p>
@@ -468,7 +478,6 @@
         </w:numPr>
       </w:pPr>
       <w:r>
-        <w:lastRenderedPageBreak/>
         <w:t>Item 2</w:t>
       </w:r>
     </w:p>
@@ -913,6 +922,7 @@
         <w:pStyle w:val="Heading3"/>
       </w:pPr>
       <w:r>
+        <w:lastRenderedPageBreak/>
         <w:t>Another sub header</w:t>
       </w:r>
     </w:p>
@@ -934,7 +944,6 @@
         <w:pStyle w:val="Heading2"/>
       </w:pPr>
       <w:r>
-        <w:lastRenderedPageBreak/>
         <w:t>Shapes</w:t>
       </w:r>
     </w:p>
@@ -1304,9 +1313,11 @@
       <w:pPr>
         <w:pStyle w:val="Heading2"/>
       </w:pPr>
+      <w:proofErr w:type="spellStart"/>
       <w:r>
         <w:t>Wordart</w:t>
       </w:r>
+      <w:proofErr w:type="spellEnd"/>
     </w:p>
     <w:p>
       <w:r>
@@ -1501,33 +1512,1191 @@
         </w:rPr>
       </w:pPr>
       <w:r>
-        <w:t xml:space="preserve">Lorem ipsum dolor sit amet, consectetur adipiscing elit, sed do eiusmod tempor incididunt ut labore et dolore magna aliqua. </w:t>
-      </w:r>
-      <w:r>
-        <w:rPr>
-          <w:lang w:val="fr-CA"/>
-        </w:rPr>
-        <w:t>Ut enim ad minim veniam, quis nostrud exercitation ullamco laboris nisi ut aliquip ex ea commodo consequat. Duis aute irure dolor in reprehenderit in voluptate velit esse cillum dolore eu fugiat nulla pariatur. Excepteur sint occaecat cupidatat non proident, sunt in culpa qui officia deserunt mollit anim id est laborum.</w:t>
-      </w:r>
-    </w:p>
-    <w:p>
-      <w:pPr>
-        <w:rPr>
-          <w:lang w:val="fr-CA"/>
-        </w:rPr>
-      </w:pPr>
-    </w:p>
-    <w:p>
-      <w:pPr>
-        <w:rPr>
-          <w:lang w:val="fr-CA"/>
-        </w:rPr>
-      </w:pPr>
-      <w:r>
-        <w:rPr>
-          <w:lang w:val="fr-CA"/>
-        </w:rPr>
-        <w:t>Lorem ipsum dolor sit amet, consectetur adipiscing elit, sed do eiusmod tempor incididunt ut labore et dolore magna aliqua. Ut enim ad minim veniam, quis nostrud exercitation ullamco laboris nisi ut aliquip ex ea commodo consequat. Duis aute irure dolor in reprehenderit in voluptate velit esse cillum dolore eu fugiat nulla pariatur. Excepteur sint occaecat cupidatat non proident, sunt in culpa qui officia deserunt mollit anim id est laborum.</w:t>
+        <w:t xml:space="preserve">Lorem ipsum dolor sit </w:t>
+      </w:r>
+      <w:proofErr w:type="spellStart"/>
+      <w:r>
+        <w:t>amet</w:t>
+      </w:r>
+      <w:proofErr w:type="spellEnd"/>
+      <w:r>
+        <w:t xml:space="preserve">, </w:t>
+      </w:r>
+      <w:proofErr w:type="spellStart"/>
+      <w:r>
+        <w:t>consectetur</w:t>
+      </w:r>
+      <w:proofErr w:type="spellEnd"/>
+      <w:r>
+        <w:t xml:space="preserve"> </w:t>
+      </w:r>
+      <w:proofErr w:type="spellStart"/>
+      <w:r>
+        <w:t>adipiscing</w:t>
+      </w:r>
+      <w:proofErr w:type="spellEnd"/>
+      <w:r>
+        <w:t xml:space="preserve"> </w:t>
+      </w:r>
+      <w:proofErr w:type="spellStart"/>
+      <w:r>
+        <w:t>elit</w:t>
+      </w:r>
+      <w:proofErr w:type="spellEnd"/>
+      <w:r>
+        <w:t xml:space="preserve">, sed do </w:t>
+      </w:r>
+      <w:proofErr w:type="spellStart"/>
+      <w:r>
+        <w:t>eiusmod</w:t>
+      </w:r>
+      <w:proofErr w:type="spellEnd"/>
+      <w:r>
+        <w:t xml:space="preserve"> </w:t>
+      </w:r>
+      <w:proofErr w:type="spellStart"/>
+      <w:r>
+        <w:t>tempor</w:t>
+      </w:r>
+      <w:proofErr w:type="spellEnd"/>
+      <w:r>
+        <w:t xml:space="preserve"> </w:t>
+      </w:r>
+      <w:proofErr w:type="spellStart"/>
+      <w:r>
+        <w:t>incididunt</w:t>
+      </w:r>
+      <w:proofErr w:type="spellEnd"/>
+      <w:r>
+        <w:t xml:space="preserve"> </w:t>
+      </w:r>
+      <w:proofErr w:type="spellStart"/>
+      <w:r>
+        <w:t>ut</w:t>
+      </w:r>
+      <w:proofErr w:type="spellEnd"/>
+      <w:r>
+        <w:t xml:space="preserve"> </w:t>
+      </w:r>
+      <w:proofErr w:type="spellStart"/>
+      <w:r>
+        <w:t>labore</w:t>
+      </w:r>
+      <w:proofErr w:type="spellEnd"/>
+      <w:r>
+        <w:t xml:space="preserve"> et dolore magna </w:t>
+      </w:r>
+      <w:proofErr w:type="spellStart"/>
+      <w:r>
+        <w:t>aliqua</w:t>
+      </w:r>
+      <w:proofErr w:type="spellEnd"/>
+      <w:r>
+        <w:t xml:space="preserve">. </w:t>
+      </w:r>
+      <w:r>
+        <w:rPr>
+          <w:lang w:val="fr-CA"/>
+        </w:rPr>
+        <w:t xml:space="preserve">Ut </w:t>
+      </w:r>
+      <w:proofErr w:type="spellStart"/>
+      <w:r>
+        <w:rPr>
+          <w:lang w:val="fr-CA"/>
+        </w:rPr>
+        <w:t>enim</w:t>
+      </w:r>
+      <w:proofErr w:type="spellEnd"/>
+      <w:r>
+        <w:rPr>
+          <w:lang w:val="fr-CA"/>
+        </w:rPr>
+        <w:t xml:space="preserve"> ad </w:t>
+      </w:r>
+      <w:proofErr w:type="spellStart"/>
+      <w:r>
+        <w:rPr>
+          <w:lang w:val="fr-CA"/>
+        </w:rPr>
+        <w:t>minim</w:t>
+      </w:r>
+      <w:proofErr w:type="spellEnd"/>
+      <w:r>
+        <w:rPr>
+          <w:lang w:val="fr-CA"/>
+        </w:rPr>
+        <w:t xml:space="preserve"> </w:t>
+      </w:r>
+      <w:proofErr w:type="spellStart"/>
+      <w:r>
+        <w:rPr>
+          <w:lang w:val="fr-CA"/>
+        </w:rPr>
+        <w:t>veniam</w:t>
+      </w:r>
+      <w:proofErr w:type="spellEnd"/>
+      <w:r>
+        <w:rPr>
+          <w:lang w:val="fr-CA"/>
+        </w:rPr>
+        <w:t xml:space="preserve">, </w:t>
+      </w:r>
+      <w:proofErr w:type="spellStart"/>
+      <w:r>
+        <w:rPr>
+          <w:lang w:val="fr-CA"/>
+        </w:rPr>
+        <w:t>quis</w:t>
+      </w:r>
+      <w:proofErr w:type="spellEnd"/>
+      <w:r>
+        <w:rPr>
+          <w:lang w:val="fr-CA"/>
+        </w:rPr>
+        <w:t xml:space="preserve"> </w:t>
+      </w:r>
+      <w:proofErr w:type="spellStart"/>
+      <w:r>
+        <w:rPr>
+          <w:lang w:val="fr-CA"/>
+        </w:rPr>
+        <w:t>nostrud</w:t>
+      </w:r>
+      <w:proofErr w:type="spellEnd"/>
+      <w:r>
+        <w:rPr>
+          <w:lang w:val="fr-CA"/>
+        </w:rPr>
+        <w:t xml:space="preserve"> </w:t>
+      </w:r>
+      <w:proofErr w:type="spellStart"/>
+      <w:r>
+        <w:rPr>
+          <w:lang w:val="fr-CA"/>
+        </w:rPr>
+        <w:t>exercitation</w:t>
+      </w:r>
+      <w:proofErr w:type="spellEnd"/>
+      <w:r>
+        <w:rPr>
+          <w:lang w:val="fr-CA"/>
+        </w:rPr>
+        <w:t xml:space="preserve"> </w:t>
+      </w:r>
+      <w:proofErr w:type="spellStart"/>
+      <w:r>
+        <w:rPr>
+          <w:lang w:val="fr-CA"/>
+        </w:rPr>
+        <w:t>ullamco</w:t>
+      </w:r>
+      <w:proofErr w:type="spellEnd"/>
+      <w:r>
+        <w:rPr>
+          <w:lang w:val="fr-CA"/>
+        </w:rPr>
+        <w:t xml:space="preserve"> </w:t>
+      </w:r>
+      <w:proofErr w:type="spellStart"/>
+      <w:r>
+        <w:rPr>
+          <w:lang w:val="fr-CA"/>
+        </w:rPr>
+        <w:t>laboris</w:t>
+      </w:r>
+      <w:proofErr w:type="spellEnd"/>
+      <w:r>
+        <w:rPr>
+          <w:lang w:val="fr-CA"/>
+        </w:rPr>
+        <w:t xml:space="preserve"> </w:t>
+      </w:r>
+      <w:proofErr w:type="spellStart"/>
+      <w:r>
+        <w:rPr>
+          <w:lang w:val="fr-CA"/>
+        </w:rPr>
+        <w:t>nisi</w:t>
+      </w:r>
+      <w:proofErr w:type="spellEnd"/>
+      <w:r>
+        <w:rPr>
+          <w:lang w:val="fr-CA"/>
+        </w:rPr>
+        <w:t xml:space="preserve"> ut </w:t>
+      </w:r>
+      <w:proofErr w:type="spellStart"/>
+      <w:r>
+        <w:rPr>
+          <w:lang w:val="fr-CA"/>
+        </w:rPr>
+        <w:t>aliquip</w:t>
+      </w:r>
+      <w:proofErr w:type="spellEnd"/>
+      <w:r>
+        <w:rPr>
+          <w:lang w:val="fr-CA"/>
+        </w:rPr>
+        <w:t xml:space="preserve"> ex </w:t>
+      </w:r>
+      <w:proofErr w:type="spellStart"/>
+      <w:r>
+        <w:rPr>
+          <w:lang w:val="fr-CA"/>
+        </w:rPr>
+        <w:t>ea</w:t>
+      </w:r>
+      <w:proofErr w:type="spellEnd"/>
+      <w:r>
+        <w:rPr>
+          <w:lang w:val="fr-CA"/>
+        </w:rPr>
+        <w:t xml:space="preserve"> commodo </w:t>
+      </w:r>
+      <w:proofErr w:type="spellStart"/>
+      <w:r>
+        <w:rPr>
+          <w:lang w:val="fr-CA"/>
+        </w:rPr>
+        <w:t>consequat</w:t>
+      </w:r>
+      <w:proofErr w:type="spellEnd"/>
+      <w:r>
+        <w:rPr>
+          <w:lang w:val="fr-CA"/>
+        </w:rPr>
+        <w:t xml:space="preserve">. Duis </w:t>
+      </w:r>
+      <w:proofErr w:type="spellStart"/>
+      <w:r>
+        <w:rPr>
+          <w:lang w:val="fr-CA"/>
+        </w:rPr>
+        <w:t>aute</w:t>
+      </w:r>
+      <w:proofErr w:type="spellEnd"/>
+      <w:r>
+        <w:rPr>
+          <w:lang w:val="fr-CA"/>
+        </w:rPr>
+        <w:t xml:space="preserve"> </w:t>
+      </w:r>
+      <w:proofErr w:type="spellStart"/>
+      <w:r>
+        <w:rPr>
+          <w:lang w:val="fr-CA"/>
+        </w:rPr>
+        <w:t>irure</w:t>
+      </w:r>
+      <w:proofErr w:type="spellEnd"/>
+      <w:r>
+        <w:rPr>
+          <w:lang w:val="fr-CA"/>
+        </w:rPr>
+        <w:t xml:space="preserve"> </w:t>
+      </w:r>
+      <w:proofErr w:type="spellStart"/>
+      <w:r>
+        <w:rPr>
+          <w:lang w:val="fr-CA"/>
+        </w:rPr>
+        <w:t>dolor</w:t>
+      </w:r>
+      <w:proofErr w:type="spellEnd"/>
+      <w:r>
+        <w:rPr>
+          <w:lang w:val="fr-CA"/>
+        </w:rPr>
+        <w:t xml:space="preserve"> in </w:t>
+      </w:r>
+      <w:proofErr w:type="spellStart"/>
+      <w:r>
+        <w:rPr>
+          <w:lang w:val="fr-CA"/>
+        </w:rPr>
+        <w:t>reprehenderit</w:t>
+      </w:r>
+      <w:proofErr w:type="spellEnd"/>
+      <w:r>
+        <w:rPr>
+          <w:lang w:val="fr-CA"/>
+        </w:rPr>
+        <w:t xml:space="preserve"> in </w:t>
+      </w:r>
+      <w:proofErr w:type="spellStart"/>
+      <w:r>
+        <w:rPr>
+          <w:lang w:val="fr-CA"/>
+        </w:rPr>
+        <w:t>voluptate</w:t>
+      </w:r>
+      <w:proofErr w:type="spellEnd"/>
+      <w:r>
+        <w:rPr>
+          <w:lang w:val="fr-CA"/>
+        </w:rPr>
+        <w:t xml:space="preserve"> </w:t>
+      </w:r>
+      <w:proofErr w:type="spellStart"/>
+      <w:r>
+        <w:rPr>
+          <w:lang w:val="fr-CA"/>
+        </w:rPr>
+        <w:t>velit</w:t>
+      </w:r>
+      <w:proofErr w:type="spellEnd"/>
+      <w:r>
+        <w:rPr>
+          <w:lang w:val="fr-CA"/>
+        </w:rPr>
+        <w:t xml:space="preserve"> esse </w:t>
+      </w:r>
+      <w:proofErr w:type="spellStart"/>
+      <w:r>
+        <w:rPr>
+          <w:lang w:val="fr-CA"/>
+        </w:rPr>
+        <w:t>cillum</w:t>
+      </w:r>
+      <w:proofErr w:type="spellEnd"/>
+      <w:r>
+        <w:rPr>
+          <w:lang w:val="fr-CA"/>
+        </w:rPr>
+        <w:t xml:space="preserve"> </w:t>
+      </w:r>
+      <w:proofErr w:type="spellStart"/>
+      <w:r>
+        <w:rPr>
+          <w:lang w:val="fr-CA"/>
+        </w:rPr>
+        <w:t>dolore</w:t>
+      </w:r>
+      <w:proofErr w:type="spellEnd"/>
+      <w:r>
+        <w:rPr>
+          <w:lang w:val="fr-CA"/>
+        </w:rPr>
+        <w:t xml:space="preserve"> eu </w:t>
+      </w:r>
+      <w:proofErr w:type="spellStart"/>
+      <w:r>
+        <w:rPr>
+          <w:lang w:val="fr-CA"/>
+        </w:rPr>
+        <w:t>fugiat</w:t>
+      </w:r>
+      <w:proofErr w:type="spellEnd"/>
+      <w:r>
+        <w:rPr>
+          <w:lang w:val="fr-CA"/>
+        </w:rPr>
+        <w:t xml:space="preserve"> </w:t>
+      </w:r>
+      <w:proofErr w:type="spellStart"/>
+      <w:r>
+        <w:rPr>
+          <w:lang w:val="fr-CA"/>
+        </w:rPr>
+        <w:t>nulla</w:t>
+      </w:r>
+      <w:proofErr w:type="spellEnd"/>
+      <w:r>
+        <w:rPr>
+          <w:lang w:val="fr-CA"/>
+        </w:rPr>
+        <w:t xml:space="preserve"> </w:t>
+      </w:r>
+      <w:proofErr w:type="spellStart"/>
+      <w:r>
+        <w:rPr>
+          <w:lang w:val="fr-CA"/>
+        </w:rPr>
+        <w:t>pariatur</w:t>
+      </w:r>
+      <w:proofErr w:type="spellEnd"/>
+      <w:r>
+        <w:rPr>
+          <w:lang w:val="fr-CA"/>
+        </w:rPr>
+        <w:t xml:space="preserve">. </w:t>
+      </w:r>
+      <w:proofErr w:type="spellStart"/>
+      <w:r>
+        <w:rPr>
+          <w:lang w:val="fr-CA"/>
+        </w:rPr>
+        <w:t>Excepteur</w:t>
+      </w:r>
+      <w:proofErr w:type="spellEnd"/>
+      <w:r>
+        <w:rPr>
+          <w:lang w:val="fr-CA"/>
+        </w:rPr>
+        <w:t xml:space="preserve"> </w:t>
+      </w:r>
+      <w:proofErr w:type="spellStart"/>
+      <w:r>
+        <w:rPr>
+          <w:lang w:val="fr-CA"/>
+        </w:rPr>
+        <w:t>sint</w:t>
+      </w:r>
+      <w:proofErr w:type="spellEnd"/>
+      <w:r>
+        <w:rPr>
+          <w:lang w:val="fr-CA"/>
+        </w:rPr>
+        <w:t xml:space="preserve"> </w:t>
+      </w:r>
+      <w:proofErr w:type="spellStart"/>
+      <w:r>
+        <w:rPr>
+          <w:lang w:val="fr-CA"/>
+        </w:rPr>
+        <w:t>occaecat</w:t>
+      </w:r>
+      <w:proofErr w:type="spellEnd"/>
+      <w:r>
+        <w:rPr>
+          <w:lang w:val="fr-CA"/>
+        </w:rPr>
+        <w:t xml:space="preserve"> </w:t>
+      </w:r>
+      <w:proofErr w:type="spellStart"/>
+      <w:r>
+        <w:rPr>
+          <w:lang w:val="fr-CA"/>
+        </w:rPr>
+        <w:t>cupidatat</w:t>
+      </w:r>
+      <w:proofErr w:type="spellEnd"/>
+      <w:r>
+        <w:rPr>
+          <w:lang w:val="fr-CA"/>
+        </w:rPr>
+        <w:t xml:space="preserve"> non </w:t>
+      </w:r>
+      <w:proofErr w:type="spellStart"/>
+      <w:r>
+        <w:rPr>
+          <w:lang w:val="fr-CA"/>
+        </w:rPr>
+        <w:t>proident</w:t>
+      </w:r>
+      <w:proofErr w:type="spellEnd"/>
+      <w:r>
+        <w:rPr>
+          <w:lang w:val="fr-CA"/>
+        </w:rPr>
+        <w:t xml:space="preserve">, </w:t>
+      </w:r>
+      <w:proofErr w:type="spellStart"/>
+      <w:r>
+        <w:rPr>
+          <w:lang w:val="fr-CA"/>
+        </w:rPr>
+        <w:t>sunt</w:t>
+      </w:r>
+      <w:proofErr w:type="spellEnd"/>
+      <w:r>
+        <w:rPr>
+          <w:lang w:val="fr-CA"/>
+        </w:rPr>
+        <w:t xml:space="preserve"> in culpa qui officia </w:t>
+      </w:r>
+      <w:proofErr w:type="spellStart"/>
+      <w:r>
+        <w:rPr>
+          <w:lang w:val="fr-CA"/>
+        </w:rPr>
+        <w:t>deserunt</w:t>
+      </w:r>
+      <w:proofErr w:type="spellEnd"/>
+      <w:r>
+        <w:rPr>
+          <w:lang w:val="fr-CA"/>
+        </w:rPr>
+        <w:t xml:space="preserve"> mollit </w:t>
+      </w:r>
+      <w:proofErr w:type="spellStart"/>
+      <w:r>
+        <w:rPr>
+          <w:lang w:val="fr-CA"/>
+        </w:rPr>
+        <w:t>anim</w:t>
+      </w:r>
+      <w:proofErr w:type="spellEnd"/>
+      <w:r>
+        <w:rPr>
+          <w:lang w:val="fr-CA"/>
+        </w:rPr>
+        <w:t xml:space="preserve"> id est </w:t>
+      </w:r>
+      <w:proofErr w:type="spellStart"/>
+      <w:r>
+        <w:rPr>
+          <w:lang w:val="fr-CA"/>
+        </w:rPr>
+        <w:t>laborum</w:t>
+      </w:r>
+      <w:proofErr w:type="spellEnd"/>
+      <w:r>
+        <w:rPr>
+          <w:lang w:val="fr-CA"/>
+        </w:rPr>
+        <w:t>.</w:t>
+      </w:r>
+    </w:p>
+    <w:p>
+      <w:pPr>
+        <w:rPr>
+          <w:lang w:val="fr-CA"/>
+        </w:rPr>
+      </w:pPr>
+    </w:p>
+    <w:p>
+      <w:pPr>
+        <w:rPr>
+          <w:lang w:val="fr-CA"/>
+        </w:rPr>
+      </w:pPr>
+      <w:r>
+        <w:rPr>
+          <w:lang w:val="fr-CA"/>
+        </w:rPr>
+        <w:t xml:space="preserve">Lorem ipsum </w:t>
+      </w:r>
+      <w:proofErr w:type="spellStart"/>
+      <w:r>
+        <w:rPr>
+          <w:lang w:val="fr-CA"/>
+        </w:rPr>
+        <w:t>dolor</w:t>
+      </w:r>
+      <w:proofErr w:type="spellEnd"/>
+      <w:r>
+        <w:rPr>
+          <w:lang w:val="fr-CA"/>
+        </w:rPr>
+        <w:t xml:space="preserve"> </w:t>
+      </w:r>
+      <w:proofErr w:type="spellStart"/>
+      <w:r>
+        <w:rPr>
+          <w:lang w:val="fr-CA"/>
+        </w:rPr>
+        <w:t>sit</w:t>
+      </w:r>
+      <w:proofErr w:type="spellEnd"/>
+      <w:r>
+        <w:rPr>
+          <w:lang w:val="fr-CA"/>
+        </w:rPr>
+        <w:t xml:space="preserve"> </w:t>
+      </w:r>
+      <w:proofErr w:type="spellStart"/>
+      <w:r>
+        <w:rPr>
+          <w:lang w:val="fr-CA"/>
+        </w:rPr>
+        <w:t>amet</w:t>
+      </w:r>
+      <w:proofErr w:type="spellEnd"/>
+      <w:r>
+        <w:rPr>
+          <w:lang w:val="fr-CA"/>
+        </w:rPr>
+        <w:t xml:space="preserve">, </w:t>
+      </w:r>
+      <w:proofErr w:type="spellStart"/>
+      <w:r>
+        <w:rPr>
+          <w:lang w:val="fr-CA"/>
+        </w:rPr>
+        <w:t>consectetur</w:t>
+      </w:r>
+      <w:proofErr w:type="spellEnd"/>
+      <w:r>
+        <w:rPr>
+          <w:lang w:val="fr-CA"/>
+        </w:rPr>
+        <w:t xml:space="preserve"> </w:t>
+      </w:r>
+      <w:proofErr w:type="spellStart"/>
+      <w:r>
+        <w:rPr>
+          <w:lang w:val="fr-CA"/>
+        </w:rPr>
+        <w:t>adipiscing</w:t>
+      </w:r>
+      <w:proofErr w:type="spellEnd"/>
+      <w:r>
+        <w:rPr>
+          <w:lang w:val="fr-CA"/>
+        </w:rPr>
+        <w:t xml:space="preserve"> </w:t>
+      </w:r>
+      <w:proofErr w:type="spellStart"/>
+      <w:r>
+        <w:rPr>
+          <w:lang w:val="fr-CA"/>
+        </w:rPr>
+        <w:t>elit</w:t>
+      </w:r>
+      <w:proofErr w:type="spellEnd"/>
+      <w:r>
+        <w:rPr>
+          <w:lang w:val="fr-CA"/>
+        </w:rPr>
+        <w:t xml:space="preserve">, </w:t>
+      </w:r>
+      <w:proofErr w:type="spellStart"/>
+      <w:r>
+        <w:rPr>
+          <w:lang w:val="fr-CA"/>
+        </w:rPr>
+        <w:t>sed</w:t>
+      </w:r>
+      <w:proofErr w:type="spellEnd"/>
+      <w:r>
+        <w:rPr>
+          <w:lang w:val="fr-CA"/>
+        </w:rPr>
+        <w:t xml:space="preserve"> do </w:t>
+      </w:r>
+      <w:proofErr w:type="spellStart"/>
+      <w:r>
+        <w:rPr>
+          <w:lang w:val="fr-CA"/>
+        </w:rPr>
+        <w:t>eiusmod</w:t>
+      </w:r>
+      <w:proofErr w:type="spellEnd"/>
+      <w:r>
+        <w:rPr>
+          <w:lang w:val="fr-CA"/>
+        </w:rPr>
+        <w:t xml:space="preserve"> </w:t>
+      </w:r>
+      <w:proofErr w:type="spellStart"/>
+      <w:r>
+        <w:rPr>
+          <w:lang w:val="fr-CA"/>
+        </w:rPr>
+        <w:t>tempor</w:t>
+      </w:r>
+      <w:proofErr w:type="spellEnd"/>
+      <w:r>
+        <w:rPr>
+          <w:lang w:val="fr-CA"/>
+        </w:rPr>
+        <w:t xml:space="preserve"> </w:t>
+      </w:r>
+      <w:proofErr w:type="spellStart"/>
+      <w:r>
+        <w:rPr>
+          <w:lang w:val="fr-CA"/>
+        </w:rPr>
+        <w:t>incididunt</w:t>
+      </w:r>
+      <w:proofErr w:type="spellEnd"/>
+      <w:r>
+        <w:rPr>
+          <w:lang w:val="fr-CA"/>
+        </w:rPr>
+        <w:t xml:space="preserve"> ut </w:t>
+      </w:r>
+      <w:proofErr w:type="spellStart"/>
+      <w:r>
+        <w:rPr>
+          <w:lang w:val="fr-CA"/>
+        </w:rPr>
+        <w:t>labore</w:t>
+      </w:r>
+      <w:proofErr w:type="spellEnd"/>
+      <w:r>
+        <w:rPr>
+          <w:lang w:val="fr-CA"/>
+        </w:rPr>
+        <w:t xml:space="preserve"> et </w:t>
+      </w:r>
+      <w:proofErr w:type="spellStart"/>
+      <w:r>
+        <w:rPr>
+          <w:lang w:val="fr-CA"/>
+        </w:rPr>
+        <w:t>dolore</w:t>
+      </w:r>
+      <w:proofErr w:type="spellEnd"/>
+      <w:r>
+        <w:rPr>
+          <w:lang w:val="fr-CA"/>
+        </w:rPr>
+        <w:t xml:space="preserve"> magna </w:t>
+      </w:r>
+      <w:proofErr w:type="spellStart"/>
+      <w:r>
+        <w:rPr>
+          <w:lang w:val="fr-CA"/>
+        </w:rPr>
+        <w:t>aliqua</w:t>
+      </w:r>
+      <w:proofErr w:type="spellEnd"/>
+      <w:r>
+        <w:rPr>
+          <w:lang w:val="fr-CA"/>
+        </w:rPr>
+        <w:t xml:space="preserve">. Ut </w:t>
+      </w:r>
+      <w:proofErr w:type="spellStart"/>
+      <w:r>
+        <w:rPr>
+          <w:lang w:val="fr-CA"/>
+        </w:rPr>
+        <w:t>enim</w:t>
+      </w:r>
+      <w:proofErr w:type="spellEnd"/>
+      <w:r>
+        <w:rPr>
+          <w:lang w:val="fr-CA"/>
+        </w:rPr>
+        <w:t xml:space="preserve"> ad </w:t>
+      </w:r>
+      <w:proofErr w:type="spellStart"/>
+      <w:r>
+        <w:rPr>
+          <w:lang w:val="fr-CA"/>
+        </w:rPr>
+        <w:t>minim</w:t>
+      </w:r>
+      <w:proofErr w:type="spellEnd"/>
+      <w:r>
+        <w:rPr>
+          <w:lang w:val="fr-CA"/>
+        </w:rPr>
+        <w:t xml:space="preserve"> </w:t>
+      </w:r>
+      <w:proofErr w:type="spellStart"/>
+      <w:r>
+        <w:rPr>
+          <w:lang w:val="fr-CA"/>
+        </w:rPr>
+        <w:t>veniam</w:t>
+      </w:r>
+      <w:proofErr w:type="spellEnd"/>
+      <w:r>
+        <w:rPr>
+          <w:lang w:val="fr-CA"/>
+        </w:rPr>
+        <w:t xml:space="preserve">, </w:t>
+      </w:r>
+      <w:proofErr w:type="spellStart"/>
+      <w:r>
+        <w:rPr>
+          <w:lang w:val="fr-CA"/>
+        </w:rPr>
+        <w:t>quis</w:t>
+      </w:r>
+      <w:proofErr w:type="spellEnd"/>
+      <w:r>
+        <w:rPr>
+          <w:lang w:val="fr-CA"/>
+        </w:rPr>
+        <w:t xml:space="preserve"> </w:t>
+      </w:r>
+      <w:proofErr w:type="spellStart"/>
+      <w:r>
+        <w:rPr>
+          <w:lang w:val="fr-CA"/>
+        </w:rPr>
+        <w:t>nostrud</w:t>
+      </w:r>
+      <w:proofErr w:type="spellEnd"/>
+      <w:r>
+        <w:rPr>
+          <w:lang w:val="fr-CA"/>
+        </w:rPr>
+        <w:t xml:space="preserve"> </w:t>
+      </w:r>
+      <w:proofErr w:type="spellStart"/>
+      <w:r>
+        <w:rPr>
+          <w:lang w:val="fr-CA"/>
+        </w:rPr>
+        <w:t>exercitation</w:t>
+      </w:r>
+      <w:proofErr w:type="spellEnd"/>
+      <w:r>
+        <w:rPr>
+          <w:lang w:val="fr-CA"/>
+        </w:rPr>
+        <w:t xml:space="preserve"> </w:t>
+      </w:r>
+      <w:proofErr w:type="spellStart"/>
+      <w:r>
+        <w:rPr>
+          <w:lang w:val="fr-CA"/>
+        </w:rPr>
+        <w:t>ullamco</w:t>
+      </w:r>
+      <w:proofErr w:type="spellEnd"/>
+      <w:r>
+        <w:rPr>
+          <w:lang w:val="fr-CA"/>
+        </w:rPr>
+        <w:t xml:space="preserve"> </w:t>
+      </w:r>
+      <w:proofErr w:type="spellStart"/>
+      <w:r>
+        <w:rPr>
+          <w:lang w:val="fr-CA"/>
+        </w:rPr>
+        <w:t>laboris</w:t>
+      </w:r>
+      <w:proofErr w:type="spellEnd"/>
+      <w:r>
+        <w:rPr>
+          <w:lang w:val="fr-CA"/>
+        </w:rPr>
+        <w:t xml:space="preserve"> </w:t>
+      </w:r>
+      <w:proofErr w:type="spellStart"/>
+      <w:r>
+        <w:rPr>
+          <w:lang w:val="fr-CA"/>
+        </w:rPr>
+        <w:t>nisi</w:t>
+      </w:r>
+      <w:proofErr w:type="spellEnd"/>
+      <w:r>
+        <w:rPr>
+          <w:lang w:val="fr-CA"/>
+        </w:rPr>
+        <w:t xml:space="preserve"> ut </w:t>
+      </w:r>
+      <w:proofErr w:type="spellStart"/>
+      <w:r>
+        <w:rPr>
+          <w:lang w:val="fr-CA"/>
+        </w:rPr>
+        <w:t>aliquip</w:t>
+      </w:r>
+      <w:proofErr w:type="spellEnd"/>
+      <w:r>
+        <w:rPr>
+          <w:lang w:val="fr-CA"/>
+        </w:rPr>
+        <w:t xml:space="preserve"> ex </w:t>
+      </w:r>
+      <w:proofErr w:type="spellStart"/>
+      <w:r>
+        <w:rPr>
+          <w:lang w:val="fr-CA"/>
+        </w:rPr>
+        <w:t>ea</w:t>
+      </w:r>
+      <w:proofErr w:type="spellEnd"/>
+      <w:r>
+        <w:rPr>
+          <w:lang w:val="fr-CA"/>
+        </w:rPr>
+        <w:t xml:space="preserve"> commodo </w:t>
+      </w:r>
+      <w:proofErr w:type="spellStart"/>
+      <w:r>
+        <w:rPr>
+          <w:lang w:val="fr-CA"/>
+        </w:rPr>
+        <w:t>consequat</w:t>
+      </w:r>
+      <w:proofErr w:type="spellEnd"/>
+      <w:r>
+        <w:rPr>
+          <w:lang w:val="fr-CA"/>
+        </w:rPr>
+        <w:t xml:space="preserve">. Duis </w:t>
+      </w:r>
+      <w:proofErr w:type="spellStart"/>
+      <w:r>
+        <w:rPr>
+          <w:lang w:val="fr-CA"/>
+        </w:rPr>
+        <w:t>aute</w:t>
+      </w:r>
+      <w:proofErr w:type="spellEnd"/>
+      <w:r>
+        <w:rPr>
+          <w:lang w:val="fr-CA"/>
+        </w:rPr>
+        <w:t xml:space="preserve"> </w:t>
+      </w:r>
+      <w:proofErr w:type="spellStart"/>
+      <w:r>
+        <w:rPr>
+          <w:lang w:val="fr-CA"/>
+        </w:rPr>
+        <w:t>irure</w:t>
+      </w:r>
+      <w:proofErr w:type="spellEnd"/>
+      <w:r>
+        <w:rPr>
+          <w:lang w:val="fr-CA"/>
+        </w:rPr>
+        <w:t xml:space="preserve"> </w:t>
+      </w:r>
+      <w:proofErr w:type="spellStart"/>
+      <w:r>
+        <w:rPr>
+          <w:lang w:val="fr-CA"/>
+        </w:rPr>
+        <w:t>dolor</w:t>
+      </w:r>
+      <w:proofErr w:type="spellEnd"/>
+      <w:r>
+        <w:rPr>
+          <w:lang w:val="fr-CA"/>
+        </w:rPr>
+        <w:t xml:space="preserve"> in </w:t>
+      </w:r>
+      <w:proofErr w:type="spellStart"/>
+      <w:r>
+        <w:rPr>
+          <w:lang w:val="fr-CA"/>
+        </w:rPr>
+        <w:t>reprehenderit</w:t>
+      </w:r>
+      <w:proofErr w:type="spellEnd"/>
+      <w:r>
+        <w:rPr>
+          <w:lang w:val="fr-CA"/>
+        </w:rPr>
+        <w:t xml:space="preserve"> in </w:t>
+      </w:r>
+      <w:proofErr w:type="spellStart"/>
+      <w:r>
+        <w:rPr>
+          <w:lang w:val="fr-CA"/>
+        </w:rPr>
+        <w:t>voluptate</w:t>
+      </w:r>
+      <w:proofErr w:type="spellEnd"/>
+      <w:r>
+        <w:rPr>
+          <w:lang w:val="fr-CA"/>
+        </w:rPr>
+        <w:t xml:space="preserve"> </w:t>
+      </w:r>
+      <w:proofErr w:type="spellStart"/>
+      <w:r>
+        <w:rPr>
+          <w:lang w:val="fr-CA"/>
+        </w:rPr>
+        <w:t>velit</w:t>
+      </w:r>
+      <w:proofErr w:type="spellEnd"/>
+      <w:r>
+        <w:rPr>
+          <w:lang w:val="fr-CA"/>
+        </w:rPr>
+        <w:t xml:space="preserve"> esse </w:t>
+      </w:r>
+      <w:proofErr w:type="spellStart"/>
+      <w:r>
+        <w:rPr>
+          <w:lang w:val="fr-CA"/>
+        </w:rPr>
+        <w:t>cillum</w:t>
+      </w:r>
+      <w:proofErr w:type="spellEnd"/>
+      <w:r>
+        <w:rPr>
+          <w:lang w:val="fr-CA"/>
+        </w:rPr>
+        <w:t xml:space="preserve"> </w:t>
+      </w:r>
+      <w:proofErr w:type="spellStart"/>
+      <w:r>
+        <w:rPr>
+          <w:lang w:val="fr-CA"/>
+        </w:rPr>
+        <w:t>dolore</w:t>
+      </w:r>
+      <w:proofErr w:type="spellEnd"/>
+      <w:r>
+        <w:rPr>
+          <w:lang w:val="fr-CA"/>
+        </w:rPr>
+        <w:t xml:space="preserve"> eu </w:t>
+      </w:r>
+      <w:proofErr w:type="spellStart"/>
+      <w:r>
+        <w:rPr>
+          <w:lang w:val="fr-CA"/>
+        </w:rPr>
+        <w:t>fugiat</w:t>
+      </w:r>
+      <w:proofErr w:type="spellEnd"/>
+      <w:r>
+        <w:rPr>
+          <w:lang w:val="fr-CA"/>
+        </w:rPr>
+        <w:t xml:space="preserve"> </w:t>
+      </w:r>
+      <w:proofErr w:type="spellStart"/>
+      <w:r>
+        <w:rPr>
+          <w:lang w:val="fr-CA"/>
+        </w:rPr>
+        <w:t>nulla</w:t>
+      </w:r>
+      <w:proofErr w:type="spellEnd"/>
+      <w:r>
+        <w:rPr>
+          <w:lang w:val="fr-CA"/>
+        </w:rPr>
+        <w:t xml:space="preserve"> </w:t>
+      </w:r>
+      <w:proofErr w:type="spellStart"/>
+      <w:r>
+        <w:rPr>
+          <w:lang w:val="fr-CA"/>
+        </w:rPr>
+        <w:t>pariatur</w:t>
+      </w:r>
+      <w:proofErr w:type="spellEnd"/>
+      <w:r>
+        <w:rPr>
+          <w:lang w:val="fr-CA"/>
+        </w:rPr>
+        <w:t xml:space="preserve">. </w:t>
+      </w:r>
+      <w:proofErr w:type="spellStart"/>
+      <w:r>
+        <w:rPr>
+          <w:lang w:val="fr-CA"/>
+        </w:rPr>
+        <w:t>Excepteur</w:t>
+      </w:r>
+      <w:proofErr w:type="spellEnd"/>
+      <w:r>
+        <w:rPr>
+          <w:lang w:val="fr-CA"/>
+        </w:rPr>
+        <w:t xml:space="preserve"> </w:t>
+      </w:r>
+      <w:proofErr w:type="spellStart"/>
+      <w:r>
+        <w:rPr>
+          <w:lang w:val="fr-CA"/>
+        </w:rPr>
+        <w:t>sint</w:t>
+      </w:r>
+      <w:proofErr w:type="spellEnd"/>
+      <w:r>
+        <w:rPr>
+          <w:lang w:val="fr-CA"/>
+        </w:rPr>
+        <w:t xml:space="preserve"> </w:t>
+      </w:r>
+      <w:proofErr w:type="spellStart"/>
+      <w:r>
+        <w:rPr>
+          <w:lang w:val="fr-CA"/>
+        </w:rPr>
+        <w:t>occaecat</w:t>
+      </w:r>
+      <w:proofErr w:type="spellEnd"/>
+      <w:r>
+        <w:rPr>
+          <w:lang w:val="fr-CA"/>
+        </w:rPr>
+        <w:t xml:space="preserve"> </w:t>
+      </w:r>
+      <w:proofErr w:type="spellStart"/>
+      <w:r>
+        <w:rPr>
+          <w:lang w:val="fr-CA"/>
+        </w:rPr>
+        <w:t>cupidatat</w:t>
+      </w:r>
+      <w:proofErr w:type="spellEnd"/>
+      <w:r>
+        <w:rPr>
+          <w:lang w:val="fr-CA"/>
+        </w:rPr>
+        <w:t xml:space="preserve"> non </w:t>
+      </w:r>
+      <w:proofErr w:type="spellStart"/>
+      <w:r>
+        <w:rPr>
+          <w:lang w:val="fr-CA"/>
+        </w:rPr>
+        <w:t>proident</w:t>
+      </w:r>
+      <w:proofErr w:type="spellEnd"/>
+      <w:r>
+        <w:rPr>
+          <w:lang w:val="fr-CA"/>
+        </w:rPr>
+        <w:t xml:space="preserve">, </w:t>
+      </w:r>
+      <w:proofErr w:type="spellStart"/>
+      <w:r>
+        <w:rPr>
+          <w:lang w:val="fr-CA"/>
+        </w:rPr>
+        <w:t>sunt</w:t>
+      </w:r>
+      <w:proofErr w:type="spellEnd"/>
+      <w:r>
+        <w:rPr>
+          <w:lang w:val="fr-CA"/>
+        </w:rPr>
+        <w:t xml:space="preserve"> in culpa qui officia </w:t>
+      </w:r>
+      <w:proofErr w:type="spellStart"/>
+      <w:r>
+        <w:rPr>
+          <w:lang w:val="fr-CA"/>
+        </w:rPr>
+        <w:t>deserunt</w:t>
+      </w:r>
+      <w:proofErr w:type="spellEnd"/>
+      <w:r>
+        <w:rPr>
+          <w:lang w:val="fr-CA"/>
+        </w:rPr>
+        <w:t xml:space="preserve"> mollit </w:t>
+      </w:r>
+      <w:proofErr w:type="spellStart"/>
+      <w:r>
+        <w:rPr>
+          <w:lang w:val="fr-CA"/>
+        </w:rPr>
+        <w:t>anim</w:t>
+      </w:r>
+      <w:proofErr w:type="spellEnd"/>
+      <w:r>
+        <w:rPr>
+          <w:lang w:val="fr-CA"/>
+        </w:rPr>
+        <w:t xml:space="preserve"> id est </w:t>
+      </w:r>
+      <w:proofErr w:type="spellStart"/>
+      <w:r>
+        <w:rPr>
+          <w:lang w:val="fr-CA"/>
+        </w:rPr>
+        <w:t>laborum</w:t>
+      </w:r>
+      <w:proofErr w:type="spellEnd"/>
+      <w:r>
+        <w:rPr>
+          <w:lang w:val="fr-CA"/>
+        </w:rPr>
+        <w:t>.</w:t>
       </w:r>
     </w:p>
     <w:sectPr>

</xml_diff>